<commit_message>
empty table in word
</commit_message>
<xml_diff>
--- a/Osproject.docx
+++ b/Osproject.docx
@@ -8,7 +8,7 @@
           <w:noProof/>
         </w:rPr>
         <w:drawing>
-          <wp:anchor distT="0" distB="0" distL="114300" distR="114300" simplePos="0" relativeHeight="251658240" behindDoc="0" locked="0" layoutInCell="1" allowOverlap="1" wp14:anchorId="39112FFD" wp14:editId="2E6A9D8C">
+          <wp:anchor distT="0" distB="0" distL="114300" distR="114300" simplePos="0" relativeHeight="251658240" behindDoc="0" locked="0" layoutInCell="1" allowOverlap="1" wp14:anchorId="39112FFD" wp14:editId="1F60BCA2">
             <wp:simplePos x="0" y="0"/>
             <wp:positionH relativeFrom="page">
               <wp:posOffset>-3281267</wp:posOffset>
@@ -82,80 +82,476 @@
       </w:r>
     </w:p>
     <w:p>
-      <w:r>
+      <w:pPr>
+        <w:spacing w:before="81"/>
+        <w:ind w:right="1170"/>
+        <w:jc w:val="center"/>
         <w:rPr>
-          <w:noProof/>
+          <w:sz w:val="52"/>
+          <w:szCs w:val="52"/>
         </w:rPr>
-        <w:lastRenderedPageBreak/>
-        <w:drawing>
-          <wp:anchor distT="0" distB="0" distL="114300" distR="114300" simplePos="0" relativeHeight="251658240" behindDoc="0" locked="0" layoutInCell="1" allowOverlap="1" wp14:anchorId="37A583CE" wp14:editId="49CDB7E0">
-            <wp:simplePos x="0" y="0"/>
-            <wp:positionH relativeFrom="page">
-              <wp:posOffset>-3304448</wp:posOffset>
-            </wp:positionH>
-            <wp:positionV relativeFrom="paragraph">
-              <wp:posOffset>-1487614</wp:posOffset>
-            </wp:positionV>
-            <wp:extent cx="12702722" cy="10753090"/>
-            <wp:effectExtent l="38100" t="76200" r="118110" b="67310"/>
-            <wp:wrapNone/>
-            <wp:docPr id="1020573429" name="Picture 1" descr="A blue square with white text&#10;&#10;Description automatically generated"/>
-            <wp:cNvGraphicFramePr>
-              <a:graphicFrameLocks xmlns:a="http://schemas.openxmlformats.org/drawingml/2006/main" noChangeAspect="1"/>
-            </wp:cNvGraphicFramePr>
-            <a:graphic xmlns:a="http://schemas.openxmlformats.org/drawingml/2006/main">
-              <a:graphicData uri="http://schemas.openxmlformats.org/drawingml/2006/picture">
-                <pic:pic xmlns:pic="http://schemas.openxmlformats.org/drawingml/2006/picture">
-                  <pic:nvPicPr>
-                    <pic:cNvPr id="1020573429" name="Picture 1" descr="A blue square with white text&#10;&#10;Description automatically generated"/>
-                    <pic:cNvPicPr/>
-                  </pic:nvPicPr>
-                  <pic:blipFill rotWithShape="1">
-                    <a:blip r:embed="rId9">
-                      <a:alphaModFix amt="20000"/>
-                      <a:extLst>
-                        <a:ext uri="{28A0092B-C50C-407E-A947-70E740481C1C}">
-                          <a14:useLocalDpi xmlns:a14="http://schemas.microsoft.com/office/drawing/2010/main" val="0"/>
-                        </a:ext>
-                      </a:extLst>
-                    </a:blip>
-                    <a:srcRect/>
-                    <a:stretch/>
-                  </pic:blipFill>
-                  <pic:spPr>
-                    <a:xfrm>
-                      <a:off x="0" y="0"/>
-                      <a:ext cx="12702722" cy="10753090"/>
-                    </a:xfrm>
-                    <a:prstGeom prst="rect">
-                      <a:avLst/>
-                    </a:prstGeom>
-                    <a:ln>
-                      <a:solidFill>
-                        <a:schemeClr val="tx1"/>
-                      </a:solidFill>
-                    </a:ln>
-                    <a:effectLst>
-                      <a:outerShdw blurRad="50800" dist="38100" algn="l" rotWithShape="0">
-                        <a:prstClr val="black">
-                          <a:alpha val="40000"/>
-                        </a:prstClr>
-                      </a:outerShdw>
-                    </a:effectLst>
-                  </pic:spPr>
-                </pic:pic>
-              </a:graphicData>
-            </a:graphic>
-            <wp14:sizeRelH relativeFrom="margin">
-              <wp14:pctWidth>0</wp14:pctWidth>
-            </wp14:sizeRelH>
-            <wp14:sizeRelV relativeFrom="margin">
-              <wp14:pctHeight>0</wp14:pctHeight>
-            </wp14:sizeRelV>
-          </wp:anchor>
-        </w:drawing>
-      </w:r>
+      </w:pPr>
     </w:p>
+    <w:tbl>
+      <w:tblPr>
+        <w:tblW w:w="9151" w:type="dxa"/>
+        <w:tblLayout w:type="fixed"/>
+        <w:tblLook w:val="0400" w:firstRow="0" w:lastRow="0" w:firstColumn="0" w:lastColumn="0" w:noHBand="0" w:noVBand="1"/>
+      </w:tblPr>
+      <w:tblGrid>
+        <w:gridCol w:w="2742"/>
+        <w:gridCol w:w="4349"/>
+        <w:gridCol w:w="2060"/>
+      </w:tblGrid>
+      <w:tr>
+        <w:trPr>
+          <w:trHeight w:val="343"/>
+        </w:trPr>
+        <w:tc>
+          <w:tcPr>
+            <w:tcW w:w="2742" w:type="dxa"/>
+            <w:tcBorders>
+              <w:top w:val="single" w:sz="4" w:space="0" w:color="000000"/>
+              <w:left w:val="single" w:sz="4" w:space="0" w:color="000000"/>
+              <w:bottom w:val="single" w:sz="4" w:space="0" w:color="000000"/>
+              <w:right w:val="single" w:sz="4" w:space="0" w:color="000000"/>
+            </w:tcBorders>
+            <w:shd w:val="clear" w:color="auto" w:fill="auto"/>
+            <w:vAlign w:val="bottom"/>
+          </w:tcPr>
+          <w:p>
+            <w:pPr>
+              <w:jc w:val="center"/>
+              <w:rPr>
+                <w:rFonts w:ascii="Calibri" w:eastAsia="Calibri" w:hAnsi="Calibri" w:cs="Calibri"/>
+                <w:b/>
+                <w:color w:val="000000"/>
+                <w:sz w:val="22"/>
+                <w:szCs w:val="22"/>
+              </w:rPr>
+            </w:pPr>
+            <w:r>
+              <w:rPr>
+                <w:rFonts w:ascii="Calibri" w:eastAsia="Calibri" w:hAnsi="Calibri" w:cs="Calibri"/>
+                <w:b/>
+                <w:color w:val="000000"/>
+                <w:sz w:val="22"/>
+                <w:szCs w:val="22"/>
+              </w:rPr>
+              <w:t>student name</w:t>
+            </w:r>
+          </w:p>
+        </w:tc>
+        <w:tc>
+          <w:tcPr>
+            <w:tcW w:w="4349" w:type="dxa"/>
+            <w:tcBorders>
+              <w:top w:val="single" w:sz="4" w:space="0" w:color="000000"/>
+              <w:left w:val="nil"/>
+              <w:bottom w:val="single" w:sz="4" w:space="0" w:color="000000"/>
+              <w:right w:val="single" w:sz="4" w:space="0" w:color="000000"/>
+            </w:tcBorders>
+            <w:shd w:val="clear" w:color="auto" w:fill="auto"/>
+            <w:vAlign w:val="bottom"/>
+          </w:tcPr>
+          <w:p>
+            <w:pPr>
+              <w:jc w:val="center"/>
+              <w:rPr>
+                <w:rFonts w:ascii="Calibri" w:eastAsia="Calibri" w:hAnsi="Calibri" w:cs="Calibri"/>
+                <w:b/>
+                <w:color w:val="000000"/>
+                <w:sz w:val="22"/>
+                <w:szCs w:val="22"/>
+              </w:rPr>
+            </w:pPr>
+            <w:r>
+              <w:rPr>
+                <w:rFonts w:ascii="Calibri" w:eastAsia="Calibri" w:hAnsi="Calibri" w:cs="Calibri"/>
+                <w:b/>
+                <w:color w:val="000000"/>
+                <w:sz w:val="22"/>
+                <w:szCs w:val="22"/>
+              </w:rPr>
+              <w:t>Student part in the Project</w:t>
+            </w:r>
+          </w:p>
+        </w:tc>
+        <w:tc>
+          <w:tcPr>
+            <w:tcW w:w="2060" w:type="dxa"/>
+            <w:tcBorders>
+              <w:top w:val="single" w:sz="4" w:space="0" w:color="000000"/>
+              <w:left w:val="nil"/>
+              <w:bottom w:val="single" w:sz="4" w:space="0" w:color="000000"/>
+              <w:right w:val="single" w:sz="4" w:space="0" w:color="000000"/>
+            </w:tcBorders>
+            <w:shd w:val="clear" w:color="auto" w:fill="auto"/>
+            <w:vAlign w:val="bottom"/>
+          </w:tcPr>
+          <w:p>
+            <w:pPr>
+              <w:jc w:val="center"/>
+              <w:rPr>
+                <w:rFonts w:ascii="Calibri" w:eastAsia="Calibri" w:hAnsi="Calibri" w:cs="Calibri"/>
+                <w:b/>
+                <w:sz w:val="22"/>
+                <w:szCs w:val="22"/>
+              </w:rPr>
+            </w:pPr>
+            <w:r>
+              <w:rPr>
+                <w:rFonts w:ascii="Calibri" w:eastAsia="Calibri" w:hAnsi="Calibri" w:cs="Calibri"/>
+                <w:b/>
+                <w:color w:val="000000"/>
+                <w:sz w:val="22"/>
+                <w:szCs w:val="22"/>
+              </w:rPr>
+              <w:t xml:space="preserve">participation </w:t>
+            </w:r>
+            <w:r>
+              <w:rPr>
+                <w:rFonts w:ascii="Calibri" w:eastAsia="Calibri" w:hAnsi="Calibri" w:cs="Calibri"/>
+                <w:b/>
+                <w:sz w:val="22"/>
+                <w:szCs w:val="22"/>
+              </w:rPr>
+              <w:t>percentage</w:t>
+            </w:r>
+          </w:p>
+        </w:tc>
+      </w:tr>
+      <w:tr>
+        <w:trPr>
+          <w:trHeight w:val="1375"/>
+        </w:trPr>
+        <w:tc>
+          <w:tcPr>
+            <w:tcW w:w="2742" w:type="dxa"/>
+            <w:tcBorders>
+              <w:top w:val="nil"/>
+              <w:left w:val="single" w:sz="4" w:space="0" w:color="000000"/>
+              <w:bottom w:val="single" w:sz="4" w:space="0" w:color="000000"/>
+              <w:right w:val="single" w:sz="4" w:space="0" w:color="000000"/>
+            </w:tcBorders>
+            <w:shd w:val="clear" w:color="auto" w:fill="auto"/>
+            <w:vAlign w:val="bottom"/>
+          </w:tcPr>
+          <w:p>
+            <w:pPr>
+              <w:jc w:val="center"/>
+              <w:rPr>
+                <w:rFonts w:ascii="Calibri" w:eastAsia="Calibri" w:hAnsi="Calibri" w:cs="Calibri"/>
+                <w:color w:val="000000"/>
+                <w:sz w:val="22"/>
+                <w:szCs w:val="22"/>
+              </w:rPr>
+            </w:pPr>
+          </w:p>
+        </w:tc>
+        <w:tc>
+          <w:tcPr>
+            <w:tcW w:w="4349" w:type="dxa"/>
+            <w:tcBorders>
+              <w:top w:val="nil"/>
+              <w:left w:val="nil"/>
+              <w:bottom w:val="single" w:sz="4" w:space="0" w:color="000000"/>
+              <w:right w:val="single" w:sz="4" w:space="0" w:color="000000"/>
+            </w:tcBorders>
+            <w:shd w:val="clear" w:color="auto" w:fill="auto"/>
+            <w:vAlign w:val="bottom"/>
+          </w:tcPr>
+          <w:p>
+            <w:pPr>
+              <w:jc w:val="center"/>
+              <w:rPr>
+                <w:rFonts w:ascii="Calibri" w:eastAsia="Calibri" w:hAnsi="Calibri" w:cs="Calibri"/>
+                <w:color w:val="000000"/>
+                <w:sz w:val="22"/>
+                <w:szCs w:val="22"/>
+              </w:rPr>
+            </w:pPr>
+          </w:p>
+        </w:tc>
+        <w:tc>
+          <w:tcPr>
+            <w:tcW w:w="2060" w:type="dxa"/>
+            <w:tcBorders>
+              <w:top w:val="nil"/>
+              <w:left w:val="nil"/>
+              <w:bottom w:val="single" w:sz="4" w:space="0" w:color="000000"/>
+              <w:right w:val="single" w:sz="4" w:space="0" w:color="000000"/>
+            </w:tcBorders>
+            <w:shd w:val="clear" w:color="auto" w:fill="auto"/>
+            <w:vAlign w:val="bottom"/>
+          </w:tcPr>
+          <w:p>
+            <w:pPr>
+              <w:jc w:val="center"/>
+              <w:rPr>
+                <w:rFonts w:ascii="Calibri" w:eastAsia="Calibri" w:hAnsi="Calibri" w:cs="Calibri"/>
+                <w:color w:val="000000"/>
+                <w:sz w:val="22"/>
+                <w:szCs w:val="22"/>
+              </w:rPr>
+            </w:pPr>
+          </w:p>
+        </w:tc>
+      </w:tr>
+      <w:tr>
+        <w:trPr>
+          <w:trHeight w:val="1281"/>
+        </w:trPr>
+        <w:tc>
+          <w:tcPr>
+            <w:tcW w:w="2742" w:type="dxa"/>
+            <w:tcBorders>
+              <w:top w:val="nil"/>
+              <w:left w:val="single" w:sz="4" w:space="0" w:color="000000"/>
+              <w:bottom w:val="single" w:sz="4" w:space="0" w:color="000000"/>
+              <w:right w:val="single" w:sz="4" w:space="0" w:color="000000"/>
+            </w:tcBorders>
+            <w:shd w:val="clear" w:color="auto" w:fill="auto"/>
+            <w:vAlign w:val="bottom"/>
+          </w:tcPr>
+          <w:p>
+            <w:pPr>
+              <w:jc w:val="center"/>
+              <w:rPr>
+                <w:rFonts w:ascii="Calibri" w:eastAsia="Calibri" w:hAnsi="Calibri" w:cs="Calibri"/>
+                <w:color w:val="000000"/>
+                <w:sz w:val="22"/>
+                <w:szCs w:val="22"/>
+              </w:rPr>
+            </w:pPr>
+          </w:p>
+        </w:tc>
+        <w:tc>
+          <w:tcPr>
+            <w:tcW w:w="4349" w:type="dxa"/>
+            <w:tcBorders>
+              <w:top w:val="nil"/>
+              <w:left w:val="nil"/>
+              <w:bottom w:val="single" w:sz="4" w:space="0" w:color="000000"/>
+              <w:right w:val="single" w:sz="4" w:space="0" w:color="000000"/>
+            </w:tcBorders>
+            <w:shd w:val="clear" w:color="auto" w:fill="auto"/>
+            <w:vAlign w:val="bottom"/>
+          </w:tcPr>
+          <w:p>
+            <w:pPr>
+              <w:jc w:val="center"/>
+              <w:rPr>
+                <w:rFonts w:ascii="Calibri" w:eastAsia="Calibri" w:hAnsi="Calibri" w:cs="Calibri"/>
+                <w:color w:val="000000"/>
+                <w:sz w:val="22"/>
+                <w:szCs w:val="22"/>
+              </w:rPr>
+            </w:pPr>
+          </w:p>
+        </w:tc>
+        <w:tc>
+          <w:tcPr>
+            <w:tcW w:w="2060" w:type="dxa"/>
+            <w:tcBorders>
+              <w:top w:val="nil"/>
+              <w:left w:val="nil"/>
+              <w:bottom w:val="single" w:sz="4" w:space="0" w:color="000000"/>
+              <w:right w:val="single" w:sz="4" w:space="0" w:color="000000"/>
+            </w:tcBorders>
+            <w:shd w:val="clear" w:color="auto" w:fill="auto"/>
+            <w:vAlign w:val="bottom"/>
+          </w:tcPr>
+          <w:p>
+            <w:pPr>
+              <w:jc w:val="center"/>
+              <w:rPr>
+                <w:rFonts w:ascii="Calibri" w:eastAsia="Calibri" w:hAnsi="Calibri" w:cs="Calibri"/>
+                <w:color w:val="000000"/>
+                <w:sz w:val="22"/>
+                <w:szCs w:val="22"/>
+              </w:rPr>
+            </w:pPr>
+          </w:p>
+        </w:tc>
+      </w:tr>
+      <w:tr>
+        <w:trPr>
+          <w:trHeight w:val="1672"/>
+        </w:trPr>
+        <w:tc>
+          <w:tcPr>
+            <w:tcW w:w="2742" w:type="dxa"/>
+            <w:tcBorders>
+              <w:top w:val="nil"/>
+              <w:left w:val="single" w:sz="4" w:space="0" w:color="000000"/>
+              <w:bottom w:val="single" w:sz="4" w:space="0" w:color="000000"/>
+              <w:right w:val="single" w:sz="4" w:space="0" w:color="000000"/>
+            </w:tcBorders>
+            <w:shd w:val="clear" w:color="auto" w:fill="auto"/>
+            <w:vAlign w:val="bottom"/>
+          </w:tcPr>
+          <w:p>
+            <w:pPr>
+              <w:jc w:val="center"/>
+              <w:rPr>
+                <w:rFonts w:ascii="Calibri" w:eastAsia="Calibri" w:hAnsi="Calibri" w:cs="Calibri"/>
+                <w:color w:val="000000"/>
+                <w:sz w:val="22"/>
+                <w:szCs w:val="22"/>
+              </w:rPr>
+            </w:pPr>
+          </w:p>
+        </w:tc>
+        <w:tc>
+          <w:tcPr>
+            <w:tcW w:w="4349" w:type="dxa"/>
+            <w:tcBorders>
+              <w:top w:val="nil"/>
+              <w:left w:val="nil"/>
+              <w:bottom w:val="single" w:sz="4" w:space="0" w:color="000000"/>
+              <w:right w:val="single" w:sz="4" w:space="0" w:color="000000"/>
+            </w:tcBorders>
+            <w:shd w:val="clear" w:color="auto" w:fill="auto"/>
+            <w:vAlign w:val="bottom"/>
+          </w:tcPr>
+          <w:p>
+            <w:pPr>
+              <w:jc w:val="center"/>
+              <w:rPr>
+                <w:rFonts w:ascii="Calibri" w:eastAsia="Calibri" w:hAnsi="Calibri" w:cs="Calibri"/>
+                <w:color w:val="000000"/>
+                <w:sz w:val="22"/>
+                <w:szCs w:val="22"/>
+              </w:rPr>
+            </w:pPr>
+          </w:p>
+        </w:tc>
+        <w:tc>
+          <w:tcPr>
+            <w:tcW w:w="2060" w:type="dxa"/>
+            <w:tcBorders>
+              <w:top w:val="nil"/>
+              <w:left w:val="nil"/>
+              <w:bottom w:val="single" w:sz="4" w:space="0" w:color="000000"/>
+              <w:right w:val="single" w:sz="4" w:space="0" w:color="000000"/>
+            </w:tcBorders>
+            <w:shd w:val="clear" w:color="auto" w:fill="auto"/>
+            <w:vAlign w:val="bottom"/>
+          </w:tcPr>
+          <w:p>
+            <w:pPr>
+              <w:jc w:val="center"/>
+              <w:rPr>
+                <w:rFonts w:ascii="Calibri" w:eastAsia="Calibri" w:hAnsi="Calibri" w:cs="Calibri"/>
+                <w:color w:val="000000"/>
+                <w:sz w:val="22"/>
+                <w:szCs w:val="22"/>
+              </w:rPr>
+            </w:pPr>
+          </w:p>
+        </w:tc>
+      </w:tr>
+      <w:tr>
+        <w:trPr>
+          <w:trHeight w:val="343"/>
+        </w:trPr>
+        <w:tc>
+          <w:tcPr>
+            <w:tcW w:w="2742" w:type="dxa"/>
+            <w:tcBorders>
+              <w:top w:val="nil"/>
+              <w:left w:val="single" w:sz="4" w:space="0" w:color="000000"/>
+              <w:bottom w:val="single" w:sz="4" w:space="0" w:color="000000"/>
+              <w:right w:val="single" w:sz="4" w:space="0" w:color="000000"/>
+            </w:tcBorders>
+            <w:shd w:val="clear" w:color="auto" w:fill="auto"/>
+            <w:vAlign w:val="bottom"/>
+          </w:tcPr>
+          <w:p>
+            <w:pPr>
+              <w:jc w:val="center"/>
+              <w:rPr>
+                <w:rFonts w:ascii="Calibri" w:eastAsia="Calibri" w:hAnsi="Calibri" w:cs="Calibri"/>
+                <w:color w:val="000000"/>
+                <w:sz w:val="22"/>
+                <w:szCs w:val="22"/>
+              </w:rPr>
+            </w:pPr>
+          </w:p>
+        </w:tc>
+        <w:tc>
+          <w:tcPr>
+            <w:tcW w:w="4349" w:type="dxa"/>
+            <w:tcBorders>
+              <w:top w:val="nil"/>
+              <w:left w:val="nil"/>
+              <w:bottom w:val="single" w:sz="4" w:space="0" w:color="000000"/>
+              <w:right w:val="single" w:sz="4" w:space="0" w:color="000000"/>
+            </w:tcBorders>
+            <w:shd w:val="clear" w:color="auto" w:fill="auto"/>
+            <w:vAlign w:val="bottom"/>
+          </w:tcPr>
+          <w:p>
+            <w:pPr>
+              <w:jc w:val="center"/>
+              <w:rPr>
+                <w:rFonts w:ascii="Calibri" w:eastAsia="Calibri" w:hAnsi="Calibri" w:cs="Calibri"/>
+                <w:color w:val="000000"/>
+                <w:sz w:val="22"/>
+                <w:szCs w:val="22"/>
+              </w:rPr>
+            </w:pPr>
+          </w:p>
+          <w:p>
+            <w:pPr>
+              <w:jc w:val="center"/>
+              <w:rPr>
+                <w:rFonts w:ascii="Calibri" w:eastAsia="Calibri" w:hAnsi="Calibri" w:cs="Calibri"/>
+                <w:color w:val="000000"/>
+                <w:sz w:val="22"/>
+                <w:szCs w:val="22"/>
+              </w:rPr>
+            </w:pPr>
+          </w:p>
+        </w:tc>
+        <w:tc>
+          <w:tcPr>
+            <w:tcW w:w="2060" w:type="dxa"/>
+            <w:tcBorders>
+              <w:top w:val="nil"/>
+              <w:left w:val="nil"/>
+              <w:bottom w:val="single" w:sz="4" w:space="0" w:color="000000"/>
+              <w:right w:val="single" w:sz="4" w:space="0" w:color="000000"/>
+            </w:tcBorders>
+            <w:shd w:val="clear" w:color="auto" w:fill="auto"/>
+            <w:vAlign w:val="bottom"/>
+          </w:tcPr>
+          <w:p>
+            <w:pPr>
+              <w:jc w:val="center"/>
+              <w:rPr>
+                <w:rFonts w:ascii="Calibri" w:eastAsia="Calibri" w:hAnsi="Calibri" w:cs="Calibri"/>
+                <w:sz w:val="22"/>
+                <w:szCs w:val="22"/>
+              </w:rPr>
+            </w:pPr>
+          </w:p>
+        </w:tc>
+      </w:tr>
+    </w:tbl>
+    <w:p>
+      <w:pPr>
+        <w:spacing w:before="81"/>
+        <w:ind w:right="1170"/>
+        <w:jc w:val="center"/>
+        <w:rPr>
+          <w:sz w:val="52"/>
+          <w:szCs w:val="52"/>
+        </w:rPr>
+      </w:pPr>
+    </w:p>
+    <w:p/>
     <w:sectPr>
       <w:pgSz w:w="12240" w:h="15840"/>
       <w:pgMar w:top="1440" w:right="1440" w:bottom="1440" w:left="1440" w:header="720" w:footer="720" w:gutter="0"/>
@@ -819,7 +1215,6 @@
   <w:style w:type="character" w:default="1" w:styleId="DefaultParagraphFont">
     <w:name w:val="Default Paragraph Font"/>
     <w:uiPriority w:val="1"/>
-    <w:semiHidden/>
     <w:unhideWhenUsed/>
   </w:style>
   <w:style w:type="table" w:default="1" w:styleId="TableNormal">
@@ -1651,20 +2046,20 @@
 </file>
 
 <file path=customXml/item2.xml><?xml version="1.0" encoding="utf-8"?>
+<p:properties xmlns:p="http://schemas.microsoft.com/office/2006/metadata/properties" xmlns:xsi="http://www.w3.org/2001/XMLSchema-instance" xmlns:pc="http://schemas.microsoft.com/office/infopath/2007/PartnerControls">
+  <documentManagement>
+    <_activity xmlns="f324a0ff-5518-4b3f-8d0f-30c34c6d5dbf" xsi:nil="true"/>
+  </documentManagement>
+</p:properties>
+</file>
+
+<file path=customXml/item3.xml><?xml version="1.0" encoding="utf-8"?>
 <?mso-contentType ?>
 <FormTemplates xmlns="http://schemas.microsoft.com/sharepoint/v3/contenttype/forms">
   <Display>DocumentLibraryForm</Display>
   <Edit>DocumentLibraryForm</Edit>
   <New>DocumentLibraryForm</New>
 </FormTemplates>
-</file>
-
-<file path=customXml/item3.xml><?xml version="1.0" encoding="utf-8"?>
-<p:properties xmlns:p="http://schemas.microsoft.com/office/2006/metadata/properties" xmlns:xsi="http://www.w3.org/2001/XMLSchema-instance" xmlns:pc="http://schemas.microsoft.com/office/infopath/2007/PartnerControls">
-  <documentManagement>
-    <_activity xmlns="f324a0ff-5518-4b3f-8d0f-30c34c6d5dbf" xsi:nil="true"/>
-  </documentManagement>
-</p:properties>
 </file>
 
 <file path=customXml/itemProps1.xml><?xml version="1.0" encoding="utf-8"?>
@@ -1686,25 +2081,19 @@
 </file>
 
 <file path=customXml/itemProps2.xml><?xml version="1.0" encoding="utf-8"?>
+<ds:datastoreItem xmlns:ds="http://schemas.openxmlformats.org/officeDocument/2006/customXml" ds:itemID="{46EC215E-DD17-4255-B99B-5A88386E247F}">
+  <ds:schemaRefs>
+    <ds:schemaRef ds:uri="http://schemas.microsoft.com/office/2006/metadata/properties"/>
+    <ds:schemaRef ds:uri="http://schemas.microsoft.com/office/infopath/2007/PartnerControls"/>
+    <ds:schemaRef ds:uri="f324a0ff-5518-4b3f-8d0f-30c34c6d5dbf"/>
+  </ds:schemaRefs>
+</ds:datastoreItem>
+</file>
+
+<file path=customXml/itemProps3.xml><?xml version="1.0" encoding="utf-8"?>
 <ds:datastoreItem xmlns:ds="http://schemas.openxmlformats.org/officeDocument/2006/customXml" ds:itemID="{1DEC31FC-7355-4B0B-A63C-CEB0DB9A4407}">
   <ds:schemaRefs>
     <ds:schemaRef ds:uri="http://schemas.microsoft.com/sharepoint/v3/contenttype/forms"/>
   </ds:schemaRefs>
 </ds:datastoreItem>
-</file>
-
-<file path=customXml/itemProps3.xml><?xml version="1.0" encoding="utf-8"?>
-<ds:datastoreItem xmlns:ds="http://schemas.openxmlformats.org/officeDocument/2006/customXml" ds:itemID="{46EC215E-DD17-4255-B99B-5A88386E247F}">
-  <ds:schemaRefs>
-    <ds:schemaRef ds:uri="http://purl.org/dc/elements/1.1/"/>
-    <ds:schemaRef ds:uri="http://schemas.microsoft.com/office/infopath/2007/PartnerControls"/>
-    <ds:schemaRef ds:uri="http://purl.org/dc/terms/"/>
-    <ds:schemaRef ds:uri="http://schemas.microsoft.com/office/2006/metadata/properties"/>
-    <ds:schemaRef ds:uri="http://schemas.microsoft.com/office/2006/documentManagement/types"/>
-    <ds:schemaRef ds:uri="http://www.w3.org/XML/1998/namespace"/>
-    <ds:schemaRef ds:uri="http://purl.org/dc/dcmitype/"/>
-    <ds:schemaRef ds:uri="http://schemas.openxmlformats.org/package/2006/metadata/core-properties"/>
-    <ds:schemaRef ds:uri="f324a0ff-5518-4b3f-8d0f-30c34c6d5dbf"/>
-  </ds:schemaRefs>
-</ds:datastoreItem>
 </file>
</xml_diff>